<commit_message>
Fixed forgotten remark ~Analyzer() = default;
</commit_message>
<xml_diff>
--- a/Tinyakov/lab1/Reports/Tinyakov_Sergey_lb1.docx
+++ b/Tinyakov/lab1/Reports/Tinyakov_Sergey_lb1.docx
@@ -4240,7 +4240,13 @@
         <w:rPr>
           <w:color w:val="000000"/>
         </w:rPr>
-        <w:t>~Analyzer(){}</w:t>
+        <w:t xml:space="preserve">~Analyzer() </w:t>
+      </w:r>
+      <w:r>
+        <w:rPr>
+          <w:color w:val="000000"/>
+        </w:rPr>
+        <w:t>= default;</w:t>
       </w:r>
     </w:p>
     <w:p>
@@ -10208,7 +10214,7 @@
     </w:r>
     <w:r>
       <w:rPr/>
-      <w:t>13</w:t>
+      <w:t>10</w:t>
     </w:r>
     <w:r>
       <w:rPr/>

</xml_diff>